<commit_message>
adding week-4 assignment screenshots
</commit_message>
<xml_diff>
--- a/week-4/delreal_assignment4.2_mongoDB_shell.docx
+++ b/week-4/delreal_assignment4.2_mongoDB_shell.docx
@@ -3,14 +3,40 @@
 <w:document xmlns:wpc="http://schemas.microsoft.com/office/word/2010/wordprocessingCanvas" xmlns:cx="http://schemas.microsoft.com/office/drawing/2014/chartex" xmlns:cx1="http://schemas.microsoft.com/office/drawing/2015/9/8/chartex" xmlns:cx2="http://schemas.microsoft.com/office/drawing/2015/10/21/chartex" xmlns:cx3="http://schemas.microsoft.com/office/drawing/2016/5/9/chartex" xmlns:cx4="http://schemas.microsoft.com/office/drawing/2016/5/10/chartex" xmlns:cx5="http://schemas.microsoft.com/office/drawing/2016/5/11/chartex" xmlns:cx6="http://schemas.microsoft.com/office/drawing/2016/5/12/chartex" xmlns:cx7="http://schemas.microsoft.com/office/drawing/2016/5/13/chartex" xmlns:cx8="http://schemas.microsoft.com/office/drawing/2016/5/14/chartex" xmlns:mc="http://schemas.openxmlformats.org/markup-compatibility/2006" xmlns:aink="http://schemas.microsoft.com/office/drawing/2016/ink" xmlns:am3d="http://schemas.microsoft.com/office/drawing/2017/model3d" xmlns:o="urn:schemas-microsoft-com:office:office" xmlns:oel="http://schemas.microsoft.com/office/2019/extlst" xmlns:r="http://schemas.openxmlformats.org/officeDocument/2006/relationships" xmlns:m="http://schemas.openxmlformats.org/officeDocument/2006/math" xmlns:v="urn:schemas-microsoft-com:vml" xmlns:wp14="http://schemas.microsoft.com/office/word/2010/wordprocessingDrawing" xmlns:wp="http://schemas.openxmlformats.org/drawingml/2006/wordprocessingDrawing" xmlns:w10="urn:schemas-microsoft-com:office:word" xmlns:w="http://schemas.openxmlformats.org/wordprocessingml/2006/main" xmlns:w14="http://schemas.microsoft.com/office/word/2010/wordml" xmlns:w15="http://schemas.microsoft.com/office/word/2012/wordml" xmlns:w16cex="http://schemas.microsoft.com/office/word/2018/wordml/cex" xmlns:w16cid="http://schemas.microsoft.com/office/word/2016/wordml/cid" xmlns:w16="http://schemas.microsoft.com/office/word/2018/wordml" xmlns:w16sdtdh="http://schemas.microsoft.com/office/word/2020/wordml/sdtdatahash" xmlns:w16se="http://schemas.microsoft.com/office/word/2015/wordml/symex" xmlns:wpg="http://schemas.microsoft.com/office/word/2010/wordprocessingGroup" xmlns:wpi="http://schemas.microsoft.com/office/word/2010/wordprocessingInk" xmlns:wne="http://schemas.microsoft.com/office/word/2006/wordml" xmlns:wps="http://schemas.microsoft.com/office/word/2010/wordprocessingShape" mc:Ignorable="w14 w15 w16se w16cid w16 w16cex w16sdtdh wp14">
   <w:body>
     <w:p>
+      <w:pPr>
+        <w:jc w:val="center"/>
+        <w:rPr>
+          <w:b/>
+          <w:bCs/>
+        </w:rPr>
+      </w:pPr>
+      <w:r>
+        <w:rPr>
+          <w:b/>
+          <w:bCs/>
+        </w:rPr>
+        <w:t>Exercise 4.3 - MongoDB Shell</w:t>
+      </w:r>
+    </w:p>
+    <w:p>
+      <w:r>
+        <w:t xml:space="preserve">Connect to MongoDB and load </w:t>
+      </w:r>
+      <w:proofErr w:type="gramStart"/>
+      <w:r>
+        <w:t>user.js</w:t>
+      </w:r>
+      <w:proofErr w:type="gramEnd"/>
+    </w:p>
+    <w:p>
       <w:r>
         <w:rPr>
           <w:noProof/>
         </w:rPr>
         <w:drawing>
-          <wp:inline distT="0" distB="0" distL="0" distR="0" wp14:anchorId="41F67937" wp14:editId="5433B4E7">
-            <wp:extent cx="4457700" cy="1444466"/>
-            <wp:effectExtent l="0" t="0" r="0" b="3810"/>
+          <wp:inline distT="0" distB="0" distL="0" distR="0" wp14:anchorId="41F67937" wp14:editId="2874B78D">
+            <wp:extent cx="3694771" cy="1197247"/>
+            <wp:effectExtent l="0" t="0" r="1270" b="3175"/>
             <wp:docPr id="6" name="Picture 6" descr="A picture containing text, screenshot, software, font&#10;&#10;Description automatically generated"/>
             <wp:cNvGraphicFramePr>
               <a:graphicFrameLocks xmlns:a="http://schemas.openxmlformats.org/drawingml/2006/main" noChangeAspect="1"/>
@@ -23,7 +49,7 @@
                     <pic:cNvPicPr/>
                   </pic:nvPicPr>
                   <pic:blipFill>
-                    <a:blip r:embed="rId4"/>
+                    <a:blip r:embed="rId6"/>
                     <a:stretch>
                       <a:fillRect/>
                     </a:stretch>
@@ -31,7 +57,7 @@
                   <pic:spPr>
                     <a:xfrm>
                       <a:off x="0" y="0"/>
-                      <a:ext cx="4471200" cy="1448840"/>
+                      <a:ext cx="3712835" cy="1203100"/>
                     </a:xfrm>
                     <a:prstGeom prst="rect">
                       <a:avLst/>
@@ -43,14 +69,28 @@
           </wp:inline>
         </w:drawing>
       </w:r>
+    </w:p>
+    <w:p/>
+    <w:p>
+      <w:r>
+        <w:t xml:space="preserve">query to display </w:t>
+      </w:r>
+      <w:proofErr w:type="gramStart"/>
+      <w:r>
+        <w:t>all of</w:t>
+      </w:r>
+      <w:proofErr w:type="gramEnd"/>
+      <w:r>
+        <w:t xml:space="preserve"> the documents in the user’s collection</w:t>
+      </w:r>
       <w:r>
         <w:rPr>
           <w:noProof/>
         </w:rPr>
         <w:drawing>
-          <wp:inline distT="0" distB="0" distL="0" distR="0" wp14:anchorId="3EB339C9" wp14:editId="003B5AD4">
-            <wp:extent cx="4356100" cy="6096656"/>
-            <wp:effectExtent l="0" t="0" r="6350" b="0"/>
+          <wp:inline distT="0" distB="0" distL="0" distR="0" wp14:anchorId="3EB339C9" wp14:editId="3280FA6D">
+            <wp:extent cx="3419707" cy="4786111"/>
+            <wp:effectExtent l="0" t="0" r="9525" b="0"/>
             <wp:docPr id="1" name="Picture 1" descr="A picture containing text, screenshot, design&#10;&#10;Description automatically generated"/>
             <wp:cNvGraphicFramePr>
               <a:graphicFrameLocks xmlns:a="http://schemas.openxmlformats.org/drawingml/2006/main" noChangeAspect="1"/>
@@ -63,7 +103,7 @@
                     <pic:cNvPicPr/>
                   </pic:nvPicPr>
                   <pic:blipFill>
-                    <a:blip r:embed="rId5"/>
+                    <a:blip r:embed="rId7"/>
                     <a:stretch>
                       <a:fillRect/>
                     </a:stretch>
@@ -71,7 +111,7 @@
                   <pic:spPr>
                     <a:xfrm>
                       <a:off x="0" y="0"/>
-                      <a:ext cx="4372910" cy="6120183"/>
+                      <a:ext cx="3434753" cy="4807169"/>
                     </a:xfrm>
                     <a:prstGeom prst="rect">
                       <a:avLst/>
@@ -85,11 +125,43 @@
       </w:r>
     </w:p>
     <w:p>
-      <w:r>
+      <w:pPr>
         <w:rPr>
           <w:noProof/>
         </w:rPr>
+      </w:pPr>
+      <w:r>
+        <w:rPr>
+          <w:rFonts w:ascii="Times New Roman" w:hAnsi="Times New Roman" w:cs="Times New Roman"/>
+          <w:sz w:val="24"/>
+          <w:szCs w:val="24"/>
+        </w:rPr>
         <w:lastRenderedPageBreak/>
+        <w:t xml:space="preserve">query find the user with an email address of </w:t>
+      </w:r>
+      <w:hyperlink r:id="rId8" w:history="1">
+        <w:r>
+          <w:rPr>
+            <w:rStyle w:val="Hyperlink"/>
+            <w:rFonts w:ascii="Times New Roman" w:hAnsi="Times New Roman" w:cs="Times New Roman"/>
+            <w:sz w:val="24"/>
+            <w:szCs w:val="24"/>
+          </w:rPr>
+          <w:t>jbach@me.com</w:t>
+        </w:r>
+      </w:hyperlink>
+      <w:r>
+        <w:rPr>
+          <w:rFonts w:ascii="Times New Roman" w:hAnsi="Times New Roman" w:cs="Times New Roman"/>
+          <w:sz w:val="24"/>
+          <w:szCs w:val="24"/>
+        </w:rPr>
+        <w:t xml:space="preserve">.  </w:t>
+      </w:r>
+      <w:r>
+        <w:rPr>
+          <w:noProof/>
+        </w:rPr>
         <w:drawing>
           <wp:inline distT="0" distB="0" distL="0" distR="0" wp14:anchorId="3C4C5FAE" wp14:editId="4691D882">
             <wp:extent cx="5067300" cy="1809286"/>
@@ -106,7 +178,7 @@
                     <pic:cNvPicPr/>
                   </pic:nvPicPr>
                   <pic:blipFill>
-                    <a:blip r:embed="rId6"/>
+                    <a:blip r:embed="rId9"/>
                     <a:stretch>
                       <a:fillRect/>
                     </a:stretch>
@@ -132,6 +204,30 @@
         </w:rPr>
         <w:t xml:space="preserve"> </w:t>
       </w:r>
+    </w:p>
+    <w:p>
+      <w:pPr>
+        <w:rPr>
+          <w:rFonts w:ascii="Times New Roman" w:hAnsi="Times New Roman" w:cs="Times New Roman"/>
+          <w:sz w:val="24"/>
+          <w:szCs w:val="24"/>
+        </w:rPr>
+      </w:pPr>
+    </w:p>
+    <w:p>
+      <w:pPr>
+        <w:rPr>
+          <w:noProof/>
+        </w:rPr>
+      </w:pPr>
+      <w:r>
+        <w:rPr>
+          <w:rFonts w:ascii="Times New Roman" w:hAnsi="Times New Roman" w:cs="Times New Roman"/>
+          <w:sz w:val="24"/>
+          <w:szCs w:val="24"/>
+        </w:rPr>
+        <w:t xml:space="preserve">query to find a user with the last name of Mozart.  </w:t>
+      </w:r>
       <w:r>
         <w:rPr>
           <w:noProof/>
@@ -152,7 +248,7 @@
                     <pic:cNvPicPr/>
                   </pic:nvPicPr>
                   <pic:blipFill>
-                    <a:blip r:embed="rId7"/>
+                    <a:blip r:embed="rId10"/>
                     <a:stretch>
                       <a:fillRect/>
                     </a:stretch>
@@ -178,6 +274,32 @@
         </w:rPr>
         <w:t xml:space="preserve"> </w:t>
       </w:r>
+    </w:p>
+    <w:p>
+      <w:pPr>
+        <w:rPr>
+          <w:rFonts w:ascii="Times New Roman" w:hAnsi="Times New Roman" w:cs="Times New Roman"/>
+          <w:sz w:val="24"/>
+          <w:szCs w:val="24"/>
+        </w:rPr>
+      </w:pPr>
+    </w:p>
+    <w:p>
+      <w:pPr>
+        <w:rPr>
+          <w:rFonts w:ascii="Times New Roman" w:hAnsi="Times New Roman" w:cs="Times New Roman"/>
+          <w:sz w:val="24"/>
+          <w:szCs w:val="24"/>
+        </w:rPr>
+      </w:pPr>
+      <w:r>
+        <w:rPr>
+          <w:rFonts w:ascii="Times New Roman" w:hAnsi="Times New Roman" w:cs="Times New Roman"/>
+          <w:sz w:val="24"/>
+          <w:szCs w:val="24"/>
+        </w:rPr>
+        <w:t xml:space="preserve">query to find a user with the last name of Mozart.  </w:t>
+      </w:r>
       <w:r>
         <w:rPr>
           <w:noProof/>
@@ -198,7 +320,7 @@
                     <pic:cNvPicPr/>
                   </pic:nvPicPr>
                   <pic:blipFill>
-                    <a:blip r:embed="rId8"/>
+                    <a:blip r:embed="rId11"/>
                     <a:stretch>
                       <a:fillRect/>
                     </a:stretch>
@@ -218,12 +340,101 @@
           </wp:inline>
         </w:drawing>
       </w:r>
-      <w:r>
+    </w:p>
+    <w:p>
+      <w:pPr>
+        <w:rPr>
+          <w:rFonts w:ascii="Times New Roman" w:hAnsi="Times New Roman" w:cs="Times New Roman"/>
+          <w:sz w:val="24"/>
+          <w:szCs w:val="24"/>
+        </w:rPr>
+      </w:pPr>
+    </w:p>
+    <w:p>
+      <w:pPr>
+        <w:rPr>
+          <w:rFonts w:ascii="Times New Roman" w:hAnsi="Times New Roman" w:cs="Times New Roman"/>
+          <w:sz w:val="24"/>
+          <w:szCs w:val="24"/>
+        </w:rPr>
+      </w:pPr>
+    </w:p>
+    <w:p>
+      <w:pPr>
+        <w:rPr>
+          <w:rFonts w:ascii="Times New Roman" w:hAnsi="Times New Roman" w:cs="Times New Roman"/>
+          <w:sz w:val="24"/>
+          <w:szCs w:val="24"/>
+        </w:rPr>
+      </w:pPr>
+    </w:p>
+    <w:p>
+      <w:pPr>
+        <w:rPr>
+          <w:rFonts w:ascii="Times New Roman" w:hAnsi="Times New Roman" w:cs="Times New Roman"/>
+          <w:sz w:val="24"/>
+          <w:szCs w:val="24"/>
+        </w:rPr>
+      </w:pPr>
+    </w:p>
+    <w:p>
+      <w:pPr>
+        <w:rPr>
+          <w:rFonts w:ascii="Times New Roman" w:hAnsi="Times New Roman" w:cs="Times New Roman"/>
+          <w:sz w:val="24"/>
+          <w:szCs w:val="24"/>
+        </w:rPr>
+      </w:pPr>
+    </w:p>
+    <w:p>
+      <w:pPr>
+        <w:rPr>
+          <w:rFonts w:ascii="Times New Roman" w:hAnsi="Times New Roman" w:cs="Times New Roman"/>
+          <w:sz w:val="24"/>
+          <w:szCs w:val="24"/>
+        </w:rPr>
+      </w:pPr>
+    </w:p>
+    <w:p>
+      <w:pPr>
         <w:rPr>
           <w:noProof/>
         </w:rPr>
+      </w:pPr>
+      <w:r>
+        <w:rPr>
+          <w:rFonts w:ascii="Times New Roman" w:hAnsi="Times New Roman" w:cs="Times New Roman"/>
+          <w:sz w:val="24"/>
+          <w:szCs w:val="24"/>
+        </w:rPr>
+        <w:t xml:space="preserve">query to find a user with an </w:t>
+      </w:r>
+      <w:proofErr w:type="spellStart"/>
+      <w:r>
+        <w:rPr>
+          <w:rFonts w:ascii="Times New Roman" w:hAnsi="Times New Roman" w:cs="Times New Roman"/>
+          <w:sz w:val="24"/>
+          <w:szCs w:val="24"/>
+        </w:rPr>
+        <w:t>employeeId</w:t>
+      </w:r>
+      <w:proofErr w:type="spellEnd"/>
+      <w:r>
+        <w:rPr>
+          <w:rFonts w:ascii="Times New Roman" w:hAnsi="Times New Roman" w:cs="Times New Roman"/>
+          <w:sz w:val="24"/>
+          <w:szCs w:val="24"/>
+        </w:rPr>
+        <w:t xml:space="preserve"> of 1010.  </w:t>
+      </w:r>
+      <w:r>
+        <w:rPr>
+          <w:noProof/>
+        </w:rPr>
         <w:t xml:space="preserve"> </w:t>
       </w:r>
+    </w:p>
+    <w:p>
       <w:r>
         <w:rPr>
           <w:noProof/>
@@ -244,7 +455,7 @@
                     <pic:cNvPicPr/>
                   </pic:nvPicPr>
                   <pic:blipFill>
-                    <a:blip r:embed="rId9"/>
+                    <a:blip r:embed="rId12"/>
                     <a:stretch>
                       <a:fillRect/>
                     </a:stretch>
@@ -266,6 +477,7 @@
       </w:r>
     </w:p>
     <w:sectPr>
+      <w:headerReference w:type="default" r:id="rId13"/>
       <w:pgSz w:w="12240" w:h="15840"/>
       <w:pgMar w:top="1440" w:right="1440" w:bottom="1440" w:left="1440" w:header="720" w:footer="720" w:gutter="0"/>
       <w:cols w:space="720"/>
@@ -273,6 +485,106 @@
     </w:sectPr>
   </w:body>
 </w:document>
+</file>
+
+<file path=word/endnotes.xml><?xml version="1.0" encoding="utf-8"?>
+<w:endnotes xmlns:wpc="http://schemas.microsoft.com/office/word/2010/wordprocessingCanvas" xmlns:cx="http://schemas.microsoft.com/office/drawing/2014/chartex" xmlns:cx1="http://schemas.microsoft.com/office/drawing/2015/9/8/chartex" xmlns:cx2="http://schemas.microsoft.com/office/drawing/2015/10/21/chartex" xmlns:cx3="http://schemas.microsoft.com/office/drawing/2016/5/9/chartex" xmlns:cx4="http://schemas.microsoft.com/office/drawing/2016/5/10/chartex" xmlns:cx5="http://schemas.microsoft.com/office/drawing/2016/5/11/chartex" xmlns:cx6="http://schemas.microsoft.com/office/drawing/2016/5/12/chartex" xmlns:cx7="http://schemas.microsoft.com/office/drawing/2016/5/13/chartex" xmlns:cx8="http://schemas.microsoft.com/office/drawing/2016/5/14/chartex" xmlns:mc="http://schemas.openxmlformats.org/markup-compatibility/2006" xmlns:aink="http://schemas.microsoft.com/office/drawing/2016/ink" xmlns:am3d="http://schemas.microsoft.com/office/drawing/2017/model3d" xmlns:o="urn:schemas-microsoft-com:office:office" xmlns:oel="http://schemas.microsoft.com/office/2019/extlst" xmlns:r="http://schemas.openxmlformats.org/officeDocument/2006/relationships" xmlns:m="http://schemas.openxmlformats.org/officeDocument/2006/math" xmlns:v="urn:schemas-microsoft-com:vml" xmlns:wp14="http://schemas.microsoft.com/office/word/2010/wordprocessingDrawing" xmlns:wp="http://schemas.openxmlformats.org/drawingml/2006/wordprocessingDrawing" xmlns:w10="urn:schemas-microsoft-com:office:word" xmlns:w="http://schemas.openxmlformats.org/wordprocessingml/2006/main" xmlns:w14="http://schemas.microsoft.com/office/word/2010/wordml" xmlns:w15="http://schemas.microsoft.com/office/word/2012/wordml" xmlns:w16cex="http://schemas.microsoft.com/office/word/2018/wordml/cex" xmlns:w16cid="http://schemas.microsoft.com/office/word/2016/wordml/cid" xmlns:w16="http://schemas.microsoft.com/office/word/2018/wordml" xmlns:w16sdtdh="http://schemas.microsoft.com/office/word/2020/wordml/sdtdatahash" xmlns:w16se="http://schemas.microsoft.com/office/word/2015/wordml/symex" xmlns:wpg="http://schemas.microsoft.com/office/word/2010/wordprocessingGroup" xmlns:wpi="http://schemas.microsoft.com/office/word/2010/wordprocessingInk" xmlns:wne="http://schemas.microsoft.com/office/word/2006/wordml" xmlns:wps="http://schemas.microsoft.com/office/word/2010/wordprocessingShape" mc:Ignorable="w14 w15 w16se w16cid w16 w16cex w16sdtdh wp14">
+  <w:endnote w:type="separator" w:id="-1">
+    <w:p>
+      <w:pPr>
+        <w:spacing w:after="0" w:line="240" w:lineRule="auto"/>
+      </w:pPr>
+      <w:r>
+        <w:separator/>
+      </w:r>
+    </w:p>
+  </w:endnote>
+  <w:endnote w:type="continuationSeparator" w:id="0">
+    <w:p>
+      <w:pPr>
+        <w:spacing w:after="0" w:line="240" w:lineRule="auto"/>
+      </w:pPr>
+      <w:r>
+        <w:continuationSeparator/>
+      </w:r>
+    </w:p>
+  </w:endnote>
+</w:endnotes>
+</file>
+
+<file path=word/footnotes.xml><?xml version="1.0" encoding="utf-8"?>
+<w:footnotes xmlns:wpc="http://schemas.microsoft.com/office/word/2010/wordprocessingCanvas" xmlns:cx="http://schemas.microsoft.com/office/drawing/2014/chartex" xmlns:cx1="http://schemas.microsoft.com/office/drawing/2015/9/8/chartex" xmlns:cx2="http://schemas.microsoft.com/office/drawing/2015/10/21/chartex" xmlns:cx3="http://schemas.microsoft.com/office/drawing/2016/5/9/chartex" xmlns:cx4="http://schemas.microsoft.com/office/drawing/2016/5/10/chartex" xmlns:cx5="http://schemas.microsoft.com/office/drawing/2016/5/11/chartex" xmlns:cx6="http://schemas.microsoft.com/office/drawing/2016/5/12/chartex" xmlns:cx7="http://schemas.microsoft.com/office/drawing/2016/5/13/chartex" xmlns:cx8="http://schemas.microsoft.com/office/drawing/2016/5/14/chartex" xmlns:mc="http://schemas.openxmlformats.org/markup-compatibility/2006" xmlns:aink="http://schemas.microsoft.com/office/drawing/2016/ink" xmlns:am3d="http://schemas.microsoft.com/office/drawing/2017/model3d" xmlns:o="urn:schemas-microsoft-com:office:office" xmlns:oel="http://schemas.microsoft.com/office/2019/extlst" xmlns:r="http://schemas.openxmlformats.org/officeDocument/2006/relationships" xmlns:m="http://schemas.openxmlformats.org/officeDocument/2006/math" xmlns:v="urn:schemas-microsoft-com:vml" xmlns:wp14="http://schemas.microsoft.com/office/word/2010/wordprocessingDrawing" xmlns:wp="http://schemas.openxmlformats.org/drawingml/2006/wordprocessingDrawing" xmlns:w10="urn:schemas-microsoft-com:office:word" xmlns:w="http://schemas.openxmlformats.org/wordprocessingml/2006/main" xmlns:w14="http://schemas.microsoft.com/office/word/2010/wordml" xmlns:w15="http://schemas.microsoft.com/office/word/2012/wordml" xmlns:w16cex="http://schemas.microsoft.com/office/word/2018/wordml/cex" xmlns:w16cid="http://schemas.microsoft.com/office/word/2016/wordml/cid" xmlns:w16="http://schemas.microsoft.com/office/word/2018/wordml" xmlns:w16sdtdh="http://schemas.microsoft.com/office/word/2020/wordml/sdtdatahash" xmlns:w16se="http://schemas.microsoft.com/office/word/2015/wordml/symex" xmlns:wpg="http://schemas.microsoft.com/office/word/2010/wordprocessingGroup" xmlns:wpi="http://schemas.microsoft.com/office/word/2010/wordprocessingInk" xmlns:wne="http://schemas.microsoft.com/office/word/2006/wordml" xmlns:wps="http://schemas.microsoft.com/office/word/2010/wordprocessingShape" mc:Ignorable="w14 w15 w16se w16cid w16 w16cex w16sdtdh wp14">
+  <w:footnote w:type="separator" w:id="-1">
+    <w:p>
+      <w:pPr>
+        <w:spacing w:after="0" w:line="240" w:lineRule="auto"/>
+      </w:pPr>
+      <w:r>
+        <w:separator/>
+      </w:r>
+    </w:p>
+  </w:footnote>
+  <w:footnote w:type="continuationSeparator" w:id="0">
+    <w:p>
+      <w:pPr>
+        <w:spacing w:after="0" w:line="240" w:lineRule="auto"/>
+      </w:pPr>
+      <w:r>
+        <w:continuationSeparator/>
+      </w:r>
+    </w:p>
+  </w:footnote>
+</w:footnotes>
+</file>
+
+<file path=word/header1.xml><?xml version="1.0" encoding="utf-8"?>
+<w:hdr xmlns:wpc="http://schemas.microsoft.com/office/word/2010/wordprocessingCanvas" xmlns:cx="http://schemas.microsoft.com/office/drawing/2014/chartex" xmlns:cx1="http://schemas.microsoft.com/office/drawing/2015/9/8/chartex" xmlns:cx2="http://schemas.microsoft.com/office/drawing/2015/10/21/chartex" xmlns:cx3="http://schemas.microsoft.com/office/drawing/2016/5/9/chartex" xmlns:cx4="http://schemas.microsoft.com/office/drawing/2016/5/10/chartex" xmlns:cx5="http://schemas.microsoft.com/office/drawing/2016/5/11/chartex" xmlns:cx6="http://schemas.microsoft.com/office/drawing/2016/5/12/chartex" xmlns:cx7="http://schemas.microsoft.com/office/drawing/2016/5/13/chartex" xmlns:cx8="http://schemas.microsoft.com/office/drawing/2016/5/14/chartex" xmlns:mc="http://schemas.openxmlformats.org/markup-compatibility/2006" xmlns:aink="http://schemas.microsoft.com/office/drawing/2016/ink" xmlns:am3d="http://schemas.microsoft.com/office/drawing/2017/model3d" xmlns:o="urn:schemas-microsoft-com:office:office" xmlns:oel="http://schemas.microsoft.com/office/2019/extlst" xmlns:r="http://schemas.openxmlformats.org/officeDocument/2006/relationships" xmlns:m="http://schemas.openxmlformats.org/officeDocument/2006/math" xmlns:v="urn:schemas-microsoft-com:vml" xmlns:wp14="http://schemas.microsoft.com/office/word/2010/wordprocessingDrawing" xmlns:wp="http://schemas.openxmlformats.org/drawingml/2006/wordprocessingDrawing" xmlns:w10="urn:schemas-microsoft-com:office:word" xmlns:w="http://schemas.openxmlformats.org/wordprocessingml/2006/main" xmlns:w14="http://schemas.microsoft.com/office/word/2010/wordml" xmlns:w15="http://schemas.microsoft.com/office/word/2012/wordml" xmlns:w16cex="http://schemas.microsoft.com/office/word/2018/wordml/cex" xmlns:w16cid="http://schemas.microsoft.com/office/word/2016/wordml/cid" xmlns:w16="http://schemas.microsoft.com/office/word/2018/wordml" xmlns:w16sdtdh="http://schemas.microsoft.com/office/word/2020/wordml/sdtdatahash" xmlns:w16se="http://schemas.microsoft.com/office/word/2015/wordml/symex" xmlns:wpg="http://schemas.microsoft.com/office/word/2010/wordprocessingGroup" xmlns:wpi="http://schemas.microsoft.com/office/word/2010/wordprocessingInk" xmlns:wne="http://schemas.microsoft.com/office/word/2006/wordml" xmlns:wps="http://schemas.microsoft.com/office/word/2010/wordprocessingShape" mc:Ignorable="w14 w15 w16se w16cid w16 w16cex w16sdtdh wp14">
+  <w:p>
+    <w:pPr>
+      <w:pStyle w:val="Header"/>
+      <w:jc w:val="right"/>
+    </w:pPr>
+    <w:r>
+      <w:t>Hannah Del Real</w:t>
+    </w:r>
+  </w:p>
+  <w:p>
+    <w:pPr>
+      <w:pStyle w:val="Header"/>
+      <w:jc w:val="right"/>
+    </w:pPr>
+    <w:r>
+      <w:t>6/13/23</w:t>
+    </w:r>
+  </w:p>
+  <w:p>
+    <w:pPr>
+      <w:pStyle w:val="Header"/>
+      <w:jc w:val="right"/>
+    </w:pPr>
+    <w:r>
+      <w:t xml:space="preserve">Professor </w:t>
+    </w:r>
+    <w:proofErr w:type="spellStart"/>
+    <w:r>
+      <w:t>Krasso</w:t>
+    </w:r>
+    <w:proofErr w:type="spellEnd"/>
+  </w:p>
+  <w:p>
+    <w:pPr>
+      <w:pStyle w:val="Header"/>
+      <w:jc w:val="center"/>
+    </w:pPr>
+    <w:r>
+      <w:tab/>
+    </w:r>
+    <w:r>
+      <w:tab/>
+      <w:t>Web 335</w:t>
+    </w:r>
+  </w:p>
+</w:hdr>
 </file>
 
 <file path=word/styles.xml><?xml version="1.0" encoding="utf-8"?>
@@ -703,6 +1015,62 @@
     <w:semiHidden/>
     <w:unhideWhenUsed/>
   </w:style>
+  <w:style w:type="paragraph" w:styleId="Header">
+    <w:name w:val="header"/>
+    <w:basedOn w:val="Normal"/>
+    <w:link w:val="HeaderChar"/>
+    <w:uiPriority w:val="99"/>
+    <w:unhideWhenUsed/>
+    <w:rsid w:val="00D84C3E"/>
+    <w:pPr>
+      <w:tabs>
+        <w:tab w:val="center" w:pos="4680"/>
+        <w:tab w:val="right" w:pos="9360"/>
+      </w:tabs>
+      <w:spacing w:after="0" w:line="240" w:lineRule="auto"/>
+    </w:pPr>
+  </w:style>
+  <w:style w:type="character" w:customStyle="1" w:styleId="HeaderChar">
+    <w:name w:val="Header Char"/>
+    <w:basedOn w:val="DefaultParagraphFont"/>
+    <w:link w:val="Header"/>
+    <w:uiPriority w:val="99"/>
+    <w:rsid w:val="00D84C3E"/>
+  </w:style>
+  <w:style w:type="paragraph" w:styleId="Footer">
+    <w:name w:val="footer"/>
+    <w:basedOn w:val="Normal"/>
+    <w:link w:val="FooterChar"/>
+    <w:uiPriority w:val="99"/>
+    <w:unhideWhenUsed/>
+    <w:rsid w:val="00D84C3E"/>
+    <w:pPr>
+      <w:tabs>
+        <w:tab w:val="center" w:pos="4680"/>
+        <w:tab w:val="right" w:pos="9360"/>
+      </w:tabs>
+      <w:spacing w:after="0" w:line="240" w:lineRule="auto"/>
+    </w:pPr>
+  </w:style>
+  <w:style w:type="character" w:customStyle="1" w:styleId="FooterChar">
+    <w:name w:val="Footer Char"/>
+    <w:basedOn w:val="DefaultParagraphFont"/>
+    <w:link w:val="Footer"/>
+    <w:uiPriority w:val="99"/>
+    <w:rsid w:val="00D84C3E"/>
+  </w:style>
+  <w:style w:type="character" w:styleId="Hyperlink">
+    <w:name w:val="Hyperlink"/>
+    <w:basedOn w:val="DefaultParagraphFont"/>
+    <w:uiPriority w:val="99"/>
+    <w:semiHidden/>
+    <w:unhideWhenUsed/>
+    <w:rsid w:val="00D84C3E"/>
+    <w:rPr>
+      <w:color w:val="0000FF"/>
+      <w:u w:val="single"/>
+    </w:rPr>
+  </w:style>
 </w:styles>
 </file>
 

</xml_diff>